<commit_message>
Committing chnages before migration files deleted
</commit_message>
<xml_diff>
--- a/WebUI/SavedDocBox/TS_cd5b00e6-6511-4905-9abf-cc6d8d515dbc.docx
+++ b/WebUI/SavedDocBox/TS_cd5b00e6-6511-4905-9abf-cc6d8d515dbc.docx
@@ -26,7 +26,6 @@
         <w:rPr>
           <w:lang w:val="en-CA"/>
         </w:rPr>
-        <w:t>Test 2</w:t>
       </w:r>
     </w:p>
     <w:tbl>
@@ -45,10 +44,10 @@
       <w:tblGrid>
         <w:gridCol w:w="1576"/>
         <w:gridCol w:w="1576"/>
-        <w:gridCol w:w="1577"/>
+        <w:gridCol w:w="1582"/>
         <w:gridCol w:w="1576"/>
-        <w:gridCol w:w="1577"/>
-        <w:gridCol w:w="1574"/>
+        <w:gridCol w:w="1580"/>
+        <w:gridCol w:w="1566"/>
       </w:tblGrid>
       <w:tr>
         <w:trPr>
@@ -74,13 +73,14 @@
           <w:p>
             <w:pPr>
               <w:pStyle w:val="TimeSheetSubtitle"/>
-              <w:rPr/>
-            </w:pPr>
-            <w:bookmarkStart w:id="0" w:name="{TS_NAME}"/>
+              <w:jc w:val="right"/>
+              <w:rPr/>
+            </w:pPr>
+            <w:bookmarkStart w:id="0" w:name="TS_NAME"/>
             <w:bookmarkEnd w:id="0"/>
             <w:r>
               <w:rPr/>
-              <w:t xml:space="preserve">Week Of: </w:t>
+              <w:t xml:space="preserve"> </w:t>
             </w:r>
           </w:p>
         </w:tc>
@@ -151,7 +151,7 @@
             </w:tcBorders>
             <w:shd w:fill="auto" w:val="clear"/>
             <w:tcMar>
-              <w:left w:w="100" w:type="dxa"/>
+              <w:left w:w="75" w:type="dxa"/>
             </w:tcMar>
             <w:vAlign w:val="center"/>
           </w:tcPr>
@@ -186,7 +186,7 @@
             </w:tcBorders>
             <w:shd w:fill="auto" w:val="clear"/>
             <w:tcMar>
-              <w:left w:w="43" w:type="dxa"/>
+              <w:left w:w="18" w:type="dxa"/>
             </w:tcMar>
             <w:vAlign w:val="center"/>
           </w:tcPr>
@@ -223,7 +223,7 @@
             </w:tcBorders>
             <w:shd w:fill="auto" w:val="clear"/>
             <w:tcMar>
-              <w:left w:w="100" w:type="dxa"/>
+              <w:left w:w="75" w:type="dxa"/>
             </w:tcMar>
             <w:vAlign w:val="center"/>
           </w:tcPr>
@@ -266,7 +266,7 @@
             </w:tcBorders>
             <w:shd w:fill="auto" w:val="clear"/>
             <w:tcMar>
-              <w:left w:w="43" w:type="dxa"/>
+              <w:left w:w="18" w:type="dxa"/>
             </w:tcMar>
             <w:vAlign w:val="center"/>
           </w:tcPr>
@@ -439,7 +439,7 @@
         </w:tc>
         <w:tc>
           <w:tcPr>
-            <w:tcW w:w="1577" w:type="dxa"/>
+            <w:tcW w:w="1582" w:type="dxa"/>
             <w:tcBorders>
               <w:top w:val="single" w:sz="4" w:space="0" w:color="000001"/>
               <w:bottom w:val="single" w:sz="4" w:space="0" w:color="000001"/>
@@ -512,7 +512,7 @@
         </w:tc>
         <w:tc>
           <w:tcPr>
-            <w:tcW w:w="1577" w:type="dxa"/>
+            <w:tcW w:w="1580" w:type="dxa"/>
             <w:tcBorders>
               <w:top w:val="single" w:sz="4" w:space="0" w:color="000001"/>
               <w:bottom w:val="single" w:sz="4" w:space="0" w:color="000001"/>
@@ -539,7 +539,7 @@
         </w:tc>
         <w:tc>
           <w:tcPr>
-            <w:tcW w:w="1574" w:type="dxa"/>
+            <w:tcW w:w="1566" w:type="dxa"/>
             <w:tcBorders/>
             <w:shd w:fill="auto" w:val="clear"/>
             <w:tcMar>
@@ -581,7 +581,7 @@
             </w:tcBorders>
             <w:shd w:fill="auto" w:val="clear"/>
             <w:tcMar>
-              <w:left w:w="43" w:type="dxa"/>
+              <w:left w:w="18" w:type="dxa"/>
             </w:tcMar>
           </w:tcPr>
           <w:p>
@@ -617,7 +617,7 @@
             </w:tcBorders>
             <w:shd w:fill="auto" w:val="clear"/>
             <w:tcMar>
-              <w:left w:w="43" w:type="dxa"/>
+              <w:left w:w="18" w:type="dxa"/>
             </w:tcMar>
             <w:vAlign w:val="center"/>
           </w:tcPr>
@@ -646,16 +646,16 @@
         </w:tc>
         <w:tc>
           <w:tcPr>
-            <w:tcW w:w="1577" w:type="dxa"/>
-            <w:tcBorders>
-              <w:top w:val="single" w:sz="4" w:space="0" w:color="000001"/>
-              <w:left w:val="single" w:sz="4" w:space="0" w:color="000001"/>
-              <w:bottom w:val="single" w:sz="4" w:space="0" w:color="000001"/>
-              <w:insideH w:val="single" w:sz="4" w:space="0" w:color="000001"/>
-            </w:tcBorders>
-            <w:shd w:fill="auto" w:val="clear"/>
-            <w:tcMar>
-              <w:left w:w="43" w:type="dxa"/>
+            <w:tcW w:w="1582" w:type="dxa"/>
+            <w:tcBorders>
+              <w:top w:val="single" w:sz="4" w:space="0" w:color="000001"/>
+              <w:left w:val="single" w:sz="4" w:space="0" w:color="000001"/>
+              <w:bottom w:val="single" w:sz="4" w:space="0" w:color="000001"/>
+              <w:insideH w:val="single" w:sz="4" w:space="0" w:color="000001"/>
+            </w:tcBorders>
+            <w:shd w:fill="auto" w:val="clear"/>
+            <w:tcMar>
+              <w:left w:w="18" w:type="dxa"/>
             </w:tcMar>
             <w:vAlign w:val="center"/>
           </w:tcPr>
@@ -693,7 +693,7 @@
             </w:tcBorders>
             <w:shd w:fill="auto" w:val="clear"/>
             <w:tcMar>
-              <w:left w:w="43" w:type="dxa"/>
+              <w:left w:w="18" w:type="dxa"/>
             </w:tcMar>
             <w:vAlign w:val="center"/>
           </w:tcPr>
@@ -724,16 +724,16 @@
         </w:tc>
         <w:tc>
           <w:tcPr>
-            <w:tcW w:w="1577" w:type="dxa"/>
-            <w:tcBorders>
-              <w:top w:val="single" w:sz="4" w:space="0" w:color="000001"/>
-              <w:left w:val="single" w:sz="4" w:space="0" w:color="000001"/>
-              <w:bottom w:val="single" w:sz="4" w:space="0" w:color="000001"/>
-              <w:insideH w:val="single" w:sz="4" w:space="0" w:color="000001"/>
-            </w:tcBorders>
-            <w:shd w:fill="auto" w:val="clear"/>
-            <w:tcMar>
-              <w:left w:w="43" w:type="dxa"/>
+            <w:tcW w:w="1580" w:type="dxa"/>
+            <w:tcBorders>
+              <w:top w:val="single" w:sz="4" w:space="0" w:color="000001"/>
+              <w:left w:val="single" w:sz="4" w:space="0" w:color="000001"/>
+              <w:bottom w:val="single" w:sz="4" w:space="0" w:color="000001"/>
+              <w:insideH w:val="single" w:sz="4" w:space="0" w:color="000001"/>
+            </w:tcBorders>
+            <w:shd w:fill="auto" w:val="clear"/>
+            <w:tcMar>
+              <w:left w:w="18" w:type="dxa"/>
             </w:tcMar>
           </w:tcPr>
           <w:p>
@@ -763,7 +763,7 @@
         </w:tc>
         <w:tc>
           <w:tcPr>
-            <w:tcW w:w="1574" w:type="dxa"/>
+            <w:tcW w:w="1566" w:type="dxa"/>
             <w:tcBorders>
               <w:left w:val="single" w:sz="4" w:space="0" w:color="000001"/>
             </w:tcBorders>
@@ -812,7 +812,7 @@
             </w:tcBorders>
             <w:shd w:fill="auto" w:val="clear"/>
             <w:tcMar>
-              <w:left w:w="43" w:type="dxa"/>
+              <w:left w:w="18" w:type="dxa"/>
             </w:tcMar>
           </w:tcPr>
           <w:p>
@@ -848,7 +848,7 @@
             </w:tcBorders>
             <w:shd w:fill="auto" w:val="clear"/>
             <w:tcMar>
-              <w:left w:w="43" w:type="dxa"/>
+              <w:left w:w="18" w:type="dxa"/>
             </w:tcMar>
             <w:vAlign w:val="center"/>
           </w:tcPr>
@@ -876,16 +876,16 @@
         </w:tc>
         <w:tc>
           <w:tcPr>
-            <w:tcW w:w="1577" w:type="dxa"/>
-            <w:tcBorders>
-              <w:top w:val="single" w:sz="4" w:space="0" w:color="000001"/>
-              <w:left w:val="single" w:sz="4" w:space="0" w:color="000001"/>
-              <w:bottom w:val="single" w:sz="4" w:space="0" w:color="000001"/>
-              <w:insideH w:val="single" w:sz="4" w:space="0" w:color="000001"/>
-            </w:tcBorders>
-            <w:shd w:fill="auto" w:val="clear"/>
-            <w:tcMar>
-              <w:left w:w="43" w:type="dxa"/>
+            <w:tcW w:w="1582" w:type="dxa"/>
+            <w:tcBorders>
+              <w:top w:val="single" w:sz="4" w:space="0" w:color="000001"/>
+              <w:left w:val="single" w:sz="4" w:space="0" w:color="000001"/>
+              <w:bottom w:val="single" w:sz="4" w:space="0" w:color="000001"/>
+              <w:insideH w:val="single" w:sz="4" w:space="0" w:color="000001"/>
+            </w:tcBorders>
+            <w:shd w:fill="auto" w:val="clear"/>
+            <w:tcMar>
+              <w:left w:w="18" w:type="dxa"/>
             </w:tcMar>
             <w:vAlign w:val="center"/>
           </w:tcPr>
@@ -922,7 +922,7 @@
             </w:tcBorders>
             <w:shd w:fill="auto" w:val="clear"/>
             <w:tcMar>
-              <w:left w:w="43" w:type="dxa"/>
+              <w:left w:w="18" w:type="dxa"/>
             </w:tcMar>
           </w:tcPr>
           <w:p>
@@ -951,16 +951,16 @@
         </w:tc>
         <w:tc>
           <w:tcPr>
-            <w:tcW w:w="1577" w:type="dxa"/>
-            <w:tcBorders>
-              <w:top w:val="single" w:sz="4" w:space="0" w:color="000001"/>
-              <w:left w:val="single" w:sz="4" w:space="0" w:color="000001"/>
-              <w:bottom w:val="single" w:sz="4" w:space="0" w:color="000001"/>
-              <w:insideH w:val="single" w:sz="4" w:space="0" w:color="000001"/>
-            </w:tcBorders>
-            <w:shd w:fill="auto" w:val="clear"/>
-            <w:tcMar>
-              <w:left w:w="43" w:type="dxa"/>
+            <w:tcW w:w="1580" w:type="dxa"/>
+            <w:tcBorders>
+              <w:top w:val="single" w:sz="4" w:space="0" w:color="000001"/>
+              <w:left w:val="single" w:sz="4" w:space="0" w:color="000001"/>
+              <w:bottom w:val="single" w:sz="4" w:space="0" w:color="000001"/>
+              <w:insideH w:val="single" w:sz="4" w:space="0" w:color="000001"/>
+            </w:tcBorders>
+            <w:shd w:fill="auto" w:val="clear"/>
+            <w:tcMar>
+              <w:left w:w="18" w:type="dxa"/>
             </w:tcMar>
           </w:tcPr>
           <w:p>
@@ -989,7 +989,7 @@
         </w:tc>
         <w:tc>
           <w:tcPr>
-            <w:tcW w:w="1574" w:type="dxa"/>
+            <w:tcW w:w="1566" w:type="dxa"/>
             <w:tcBorders>
               <w:left w:val="single" w:sz="4" w:space="0" w:color="000001"/>
             </w:tcBorders>
@@ -1038,7 +1038,7 @@
             </w:tcBorders>
             <w:shd w:fill="auto" w:val="clear"/>
             <w:tcMar>
-              <w:left w:w="43" w:type="dxa"/>
+              <w:left w:w="18" w:type="dxa"/>
             </w:tcMar>
           </w:tcPr>
           <w:p>
@@ -1074,7 +1074,7 @@
             </w:tcBorders>
             <w:shd w:fill="auto" w:val="clear"/>
             <w:tcMar>
-              <w:left w:w="43" w:type="dxa"/>
+              <w:left w:w="18" w:type="dxa"/>
             </w:tcMar>
             <w:vAlign w:val="center"/>
           </w:tcPr>
@@ -1102,16 +1102,16 @@
         </w:tc>
         <w:tc>
           <w:tcPr>
-            <w:tcW w:w="1577" w:type="dxa"/>
-            <w:tcBorders>
-              <w:top w:val="single" w:sz="4" w:space="0" w:color="000001"/>
-              <w:left w:val="single" w:sz="4" w:space="0" w:color="000001"/>
-              <w:bottom w:val="single" w:sz="4" w:space="0" w:color="000001"/>
-              <w:insideH w:val="single" w:sz="4" w:space="0" w:color="000001"/>
-            </w:tcBorders>
-            <w:shd w:fill="auto" w:val="clear"/>
-            <w:tcMar>
-              <w:left w:w="43" w:type="dxa"/>
+            <w:tcW w:w="1582" w:type="dxa"/>
+            <w:tcBorders>
+              <w:top w:val="single" w:sz="4" w:space="0" w:color="000001"/>
+              <w:left w:val="single" w:sz="4" w:space="0" w:color="000001"/>
+              <w:bottom w:val="single" w:sz="4" w:space="0" w:color="000001"/>
+              <w:insideH w:val="single" w:sz="4" w:space="0" w:color="000001"/>
+            </w:tcBorders>
+            <w:shd w:fill="auto" w:val="clear"/>
+            <w:tcMar>
+              <w:left w:w="18" w:type="dxa"/>
             </w:tcMar>
             <w:vAlign w:val="center"/>
           </w:tcPr>
@@ -1148,7 +1148,7 @@
             </w:tcBorders>
             <w:shd w:fill="auto" w:val="clear"/>
             <w:tcMar>
-              <w:left w:w="43" w:type="dxa"/>
+              <w:left w:w="18" w:type="dxa"/>
             </w:tcMar>
           </w:tcPr>
           <w:p>
@@ -1167,16 +1167,16 @@
         </w:tc>
         <w:tc>
           <w:tcPr>
-            <w:tcW w:w="1577" w:type="dxa"/>
-            <w:tcBorders>
-              <w:top w:val="single" w:sz="4" w:space="0" w:color="000001"/>
-              <w:left w:val="single" w:sz="4" w:space="0" w:color="000001"/>
-              <w:bottom w:val="single" w:sz="4" w:space="0" w:color="000001"/>
-              <w:insideH w:val="single" w:sz="4" w:space="0" w:color="000001"/>
-            </w:tcBorders>
-            <w:shd w:fill="auto" w:val="clear"/>
-            <w:tcMar>
-              <w:left w:w="43" w:type="dxa"/>
+            <w:tcW w:w="1580" w:type="dxa"/>
+            <w:tcBorders>
+              <w:top w:val="single" w:sz="4" w:space="0" w:color="000001"/>
+              <w:left w:val="single" w:sz="4" w:space="0" w:color="000001"/>
+              <w:bottom w:val="single" w:sz="4" w:space="0" w:color="000001"/>
+              <w:insideH w:val="single" w:sz="4" w:space="0" w:color="000001"/>
+            </w:tcBorders>
+            <w:shd w:fill="auto" w:val="clear"/>
+            <w:tcMar>
+              <w:left w:w="18" w:type="dxa"/>
             </w:tcMar>
           </w:tcPr>
           <w:p>
@@ -1195,7 +1195,7 @@
         </w:tc>
         <w:tc>
           <w:tcPr>
-            <w:tcW w:w="1574" w:type="dxa"/>
+            <w:tcW w:w="1566" w:type="dxa"/>
             <w:tcBorders>
               <w:left w:val="single" w:sz="4" w:space="0" w:color="000001"/>
             </w:tcBorders>
@@ -1234,7 +1234,7 @@
             </w:tcBorders>
             <w:shd w:fill="auto" w:val="clear"/>
             <w:tcMar>
-              <w:left w:w="43" w:type="dxa"/>
+              <w:left w:w="18" w:type="dxa"/>
             </w:tcMar>
           </w:tcPr>
           <w:p>
@@ -1270,7 +1270,7 @@
             </w:tcBorders>
             <w:shd w:fill="auto" w:val="clear"/>
             <w:tcMar>
-              <w:left w:w="43" w:type="dxa"/>
+              <w:left w:w="18" w:type="dxa"/>
             </w:tcMar>
             <w:vAlign w:val="center"/>
           </w:tcPr>
@@ -1298,16 +1298,16 @@
         </w:tc>
         <w:tc>
           <w:tcPr>
-            <w:tcW w:w="1577" w:type="dxa"/>
-            <w:tcBorders>
-              <w:top w:val="single" w:sz="4" w:space="0" w:color="000001"/>
-              <w:left w:val="single" w:sz="4" w:space="0" w:color="000001"/>
-              <w:bottom w:val="single" w:sz="4" w:space="0" w:color="000001"/>
-              <w:insideH w:val="single" w:sz="4" w:space="0" w:color="000001"/>
-            </w:tcBorders>
-            <w:shd w:fill="auto" w:val="clear"/>
-            <w:tcMar>
-              <w:left w:w="43" w:type="dxa"/>
+            <w:tcW w:w="1582" w:type="dxa"/>
+            <w:tcBorders>
+              <w:top w:val="single" w:sz="4" w:space="0" w:color="000001"/>
+              <w:left w:val="single" w:sz="4" w:space="0" w:color="000001"/>
+              <w:bottom w:val="single" w:sz="4" w:space="0" w:color="000001"/>
+              <w:insideH w:val="single" w:sz="4" w:space="0" w:color="000001"/>
+            </w:tcBorders>
+            <w:shd w:fill="auto" w:val="clear"/>
+            <w:tcMar>
+              <w:left w:w="18" w:type="dxa"/>
             </w:tcMar>
             <w:vAlign w:val="center"/>
           </w:tcPr>
@@ -1344,7 +1344,7 @@
             </w:tcBorders>
             <w:shd w:fill="auto" w:val="clear"/>
             <w:tcMar>
-              <w:left w:w="43" w:type="dxa"/>
+              <w:left w:w="18" w:type="dxa"/>
             </w:tcMar>
           </w:tcPr>
           <w:p>
@@ -1363,16 +1363,16 @@
         </w:tc>
         <w:tc>
           <w:tcPr>
-            <w:tcW w:w="1577" w:type="dxa"/>
-            <w:tcBorders>
-              <w:top w:val="single" w:sz="4" w:space="0" w:color="000001"/>
-              <w:left w:val="single" w:sz="4" w:space="0" w:color="000001"/>
-              <w:bottom w:val="single" w:sz="4" w:space="0" w:color="000001"/>
-              <w:insideH w:val="single" w:sz="4" w:space="0" w:color="000001"/>
-            </w:tcBorders>
-            <w:shd w:fill="auto" w:val="clear"/>
-            <w:tcMar>
-              <w:left w:w="43" w:type="dxa"/>
+            <w:tcW w:w="1580" w:type="dxa"/>
+            <w:tcBorders>
+              <w:top w:val="single" w:sz="4" w:space="0" w:color="000001"/>
+              <w:left w:val="single" w:sz="4" w:space="0" w:color="000001"/>
+              <w:bottom w:val="single" w:sz="4" w:space="0" w:color="000001"/>
+              <w:insideH w:val="single" w:sz="4" w:space="0" w:color="000001"/>
+            </w:tcBorders>
+            <w:shd w:fill="auto" w:val="clear"/>
+            <w:tcMar>
+              <w:left w:w="18" w:type="dxa"/>
             </w:tcMar>
           </w:tcPr>
           <w:p>
@@ -1391,7 +1391,7 @@
         </w:tc>
         <w:tc>
           <w:tcPr>
-            <w:tcW w:w="1574" w:type="dxa"/>
+            <w:tcW w:w="1566" w:type="dxa"/>
             <w:tcBorders>
               <w:left w:val="single" w:sz="4" w:space="0" w:color="000001"/>
             </w:tcBorders>
@@ -1434,7 +1434,7 @@
             </w:tcBorders>
             <w:shd w:fill="auto" w:val="clear"/>
             <w:tcMar>
-              <w:left w:w="43" w:type="dxa"/>
+              <w:left w:w="18" w:type="dxa"/>
             </w:tcMar>
           </w:tcPr>
           <w:p>
@@ -1470,7 +1470,7 @@
             </w:tcBorders>
             <w:shd w:fill="auto" w:val="clear"/>
             <w:tcMar>
-              <w:left w:w="43" w:type="dxa"/>
+              <w:left w:w="18" w:type="dxa"/>
             </w:tcMar>
             <w:vAlign w:val="center"/>
           </w:tcPr>
@@ -1498,16 +1498,16 @@
         </w:tc>
         <w:tc>
           <w:tcPr>
-            <w:tcW w:w="1577" w:type="dxa"/>
-            <w:tcBorders>
-              <w:top w:val="single" w:sz="4" w:space="0" w:color="000001"/>
-              <w:left w:val="single" w:sz="4" w:space="0" w:color="000001"/>
-              <w:bottom w:val="single" w:sz="4" w:space="0" w:color="000001"/>
-              <w:insideH w:val="single" w:sz="4" w:space="0" w:color="000001"/>
-            </w:tcBorders>
-            <w:shd w:fill="auto" w:val="clear"/>
-            <w:tcMar>
-              <w:left w:w="43" w:type="dxa"/>
+            <w:tcW w:w="1582" w:type="dxa"/>
+            <w:tcBorders>
+              <w:top w:val="single" w:sz="4" w:space="0" w:color="000001"/>
+              <w:left w:val="single" w:sz="4" w:space="0" w:color="000001"/>
+              <w:bottom w:val="single" w:sz="4" w:space="0" w:color="000001"/>
+              <w:insideH w:val="single" w:sz="4" w:space="0" w:color="000001"/>
+            </w:tcBorders>
+            <w:shd w:fill="auto" w:val="clear"/>
+            <w:tcMar>
+              <w:left w:w="18" w:type="dxa"/>
             </w:tcMar>
             <w:vAlign w:val="center"/>
           </w:tcPr>
@@ -1544,7 +1544,7 @@
             </w:tcBorders>
             <w:shd w:fill="auto" w:val="clear"/>
             <w:tcMar>
-              <w:left w:w="43" w:type="dxa"/>
+              <w:left w:w="18" w:type="dxa"/>
             </w:tcMar>
           </w:tcPr>
           <w:p>
@@ -1563,16 +1563,16 @@
         </w:tc>
         <w:tc>
           <w:tcPr>
-            <w:tcW w:w="1577" w:type="dxa"/>
-            <w:tcBorders>
-              <w:top w:val="single" w:sz="4" w:space="0" w:color="000001"/>
-              <w:left w:val="single" w:sz="4" w:space="0" w:color="000001"/>
-              <w:bottom w:val="single" w:sz="4" w:space="0" w:color="000001"/>
-              <w:insideH w:val="single" w:sz="4" w:space="0" w:color="000001"/>
-            </w:tcBorders>
-            <w:shd w:fill="auto" w:val="clear"/>
-            <w:tcMar>
-              <w:left w:w="43" w:type="dxa"/>
+            <w:tcW w:w="1580" w:type="dxa"/>
+            <w:tcBorders>
+              <w:top w:val="single" w:sz="4" w:space="0" w:color="000001"/>
+              <w:left w:val="single" w:sz="4" w:space="0" w:color="000001"/>
+              <w:bottom w:val="single" w:sz="4" w:space="0" w:color="000001"/>
+              <w:insideH w:val="single" w:sz="4" w:space="0" w:color="000001"/>
+            </w:tcBorders>
+            <w:shd w:fill="auto" w:val="clear"/>
+            <w:tcMar>
+              <w:left w:w="18" w:type="dxa"/>
             </w:tcMar>
           </w:tcPr>
           <w:p>
@@ -1591,7 +1591,7 @@
         </w:tc>
         <w:tc>
           <w:tcPr>
-            <w:tcW w:w="1574" w:type="dxa"/>
+            <w:tcW w:w="1566" w:type="dxa"/>
             <w:tcBorders>
               <w:left w:val="single" w:sz="4" w:space="0" w:color="000001"/>
             </w:tcBorders>
@@ -1630,7 +1630,7 @@
             </w:tcBorders>
             <w:shd w:fill="auto" w:val="clear"/>
             <w:tcMar>
-              <w:left w:w="43" w:type="dxa"/>
+              <w:left w:w="18" w:type="dxa"/>
             </w:tcMar>
           </w:tcPr>
           <w:p>
@@ -1666,7 +1666,7 @@
             </w:tcBorders>
             <w:shd w:fill="auto" w:val="clear"/>
             <w:tcMar>
-              <w:left w:w="43" w:type="dxa"/>
+              <w:left w:w="18" w:type="dxa"/>
             </w:tcMar>
             <w:vAlign w:val="center"/>
           </w:tcPr>
@@ -1694,16 +1694,16 @@
         </w:tc>
         <w:tc>
           <w:tcPr>
-            <w:tcW w:w="1577" w:type="dxa"/>
-            <w:tcBorders>
-              <w:top w:val="single" w:sz="4" w:space="0" w:color="000001"/>
-              <w:left w:val="single" w:sz="4" w:space="0" w:color="000001"/>
-              <w:bottom w:val="single" w:sz="4" w:space="0" w:color="000001"/>
-              <w:insideH w:val="single" w:sz="4" w:space="0" w:color="000001"/>
-            </w:tcBorders>
-            <w:shd w:fill="auto" w:val="clear"/>
-            <w:tcMar>
-              <w:left w:w="43" w:type="dxa"/>
+            <w:tcW w:w="1582" w:type="dxa"/>
+            <w:tcBorders>
+              <w:top w:val="single" w:sz="4" w:space="0" w:color="000001"/>
+              <w:left w:val="single" w:sz="4" w:space="0" w:color="000001"/>
+              <w:bottom w:val="single" w:sz="4" w:space="0" w:color="000001"/>
+              <w:insideH w:val="single" w:sz="4" w:space="0" w:color="000001"/>
+            </w:tcBorders>
+            <w:shd w:fill="auto" w:val="clear"/>
+            <w:tcMar>
+              <w:left w:w="18" w:type="dxa"/>
             </w:tcMar>
             <w:vAlign w:val="center"/>
           </w:tcPr>
@@ -1740,7 +1740,7 @@
             </w:tcBorders>
             <w:shd w:fill="auto" w:val="clear"/>
             <w:tcMar>
-              <w:left w:w="43" w:type="dxa"/>
+              <w:left w:w="18" w:type="dxa"/>
             </w:tcMar>
           </w:tcPr>
           <w:p>
@@ -1769,16 +1769,16 @@
         </w:tc>
         <w:tc>
           <w:tcPr>
-            <w:tcW w:w="1577" w:type="dxa"/>
-            <w:tcBorders>
-              <w:top w:val="single" w:sz="4" w:space="0" w:color="000001"/>
-              <w:left w:val="single" w:sz="4" w:space="0" w:color="000001"/>
-              <w:bottom w:val="single" w:sz="4" w:space="0" w:color="000001"/>
-              <w:insideH w:val="single" w:sz="4" w:space="0" w:color="000001"/>
-            </w:tcBorders>
-            <w:shd w:fill="auto" w:val="clear"/>
-            <w:tcMar>
-              <w:left w:w="43" w:type="dxa"/>
+            <w:tcW w:w="1580" w:type="dxa"/>
+            <w:tcBorders>
+              <w:top w:val="single" w:sz="4" w:space="0" w:color="000001"/>
+              <w:left w:val="single" w:sz="4" w:space="0" w:color="000001"/>
+              <w:bottom w:val="single" w:sz="4" w:space="0" w:color="000001"/>
+              <w:insideH w:val="single" w:sz="4" w:space="0" w:color="000001"/>
+            </w:tcBorders>
+            <w:shd w:fill="auto" w:val="clear"/>
+            <w:tcMar>
+              <w:left w:w="18" w:type="dxa"/>
             </w:tcMar>
           </w:tcPr>
           <w:p>
@@ -1807,7 +1807,7 @@
         </w:tc>
         <w:tc>
           <w:tcPr>
-            <w:tcW w:w="1574" w:type="dxa"/>
+            <w:tcW w:w="1566" w:type="dxa"/>
             <w:tcBorders>
               <w:left w:val="single" w:sz="4" w:space="0" w:color="000001"/>
             </w:tcBorders>
@@ -1856,7 +1856,7 @@
             </w:tcBorders>
             <w:shd w:fill="auto" w:val="clear"/>
             <w:tcMar>
-              <w:left w:w="43" w:type="dxa"/>
+              <w:left w:w="18" w:type="dxa"/>
             </w:tcMar>
           </w:tcPr>
           <w:p>
@@ -1892,7 +1892,7 @@
             </w:tcBorders>
             <w:shd w:fill="auto" w:val="clear"/>
             <w:tcMar>
-              <w:left w:w="43" w:type="dxa"/>
+              <w:left w:w="18" w:type="dxa"/>
             </w:tcMar>
             <w:vAlign w:val="center"/>
           </w:tcPr>
@@ -1921,16 +1921,16 @@
         </w:tc>
         <w:tc>
           <w:tcPr>
-            <w:tcW w:w="1577" w:type="dxa"/>
-            <w:tcBorders>
-              <w:top w:val="single" w:sz="4" w:space="0" w:color="000001"/>
-              <w:left w:val="single" w:sz="4" w:space="0" w:color="000001"/>
-              <w:bottom w:val="single" w:sz="4" w:space="0" w:color="000001"/>
-              <w:insideH w:val="single" w:sz="4" w:space="0" w:color="000001"/>
-            </w:tcBorders>
-            <w:shd w:fill="auto" w:val="clear"/>
-            <w:tcMar>
-              <w:left w:w="43" w:type="dxa"/>
+            <w:tcW w:w="1582" w:type="dxa"/>
+            <w:tcBorders>
+              <w:top w:val="single" w:sz="4" w:space="0" w:color="000001"/>
+              <w:left w:val="single" w:sz="4" w:space="0" w:color="000001"/>
+              <w:bottom w:val="single" w:sz="4" w:space="0" w:color="000001"/>
+              <w:insideH w:val="single" w:sz="4" w:space="0" w:color="000001"/>
+            </w:tcBorders>
+            <w:shd w:fill="auto" w:val="clear"/>
+            <w:tcMar>
+              <w:left w:w="18" w:type="dxa"/>
             </w:tcMar>
             <w:vAlign w:val="center"/>
           </w:tcPr>
@@ -1968,7 +1968,7 @@
             </w:tcBorders>
             <w:shd w:fill="auto" w:val="clear"/>
             <w:tcMar>
-              <w:left w:w="43" w:type="dxa"/>
+              <w:left w:w="18" w:type="dxa"/>
             </w:tcMar>
           </w:tcPr>
           <w:p>
@@ -1997,16 +1997,16 @@
         </w:tc>
         <w:tc>
           <w:tcPr>
-            <w:tcW w:w="1577" w:type="dxa"/>
-            <w:tcBorders>
-              <w:top w:val="single" w:sz="4" w:space="0" w:color="000001"/>
-              <w:left w:val="single" w:sz="4" w:space="0" w:color="000001"/>
-              <w:bottom w:val="single" w:sz="4" w:space="0" w:color="000001"/>
-              <w:insideH w:val="single" w:sz="4" w:space="0" w:color="000001"/>
-            </w:tcBorders>
-            <w:shd w:fill="auto" w:val="clear"/>
-            <w:tcMar>
-              <w:left w:w="43" w:type="dxa"/>
+            <w:tcW w:w="1580" w:type="dxa"/>
+            <w:tcBorders>
+              <w:top w:val="single" w:sz="4" w:space="0" w:color="000001"/>
+              <w:left w:val="single" w:sz="4" w:space="0" w:color="000001"/>
+              <w:bottom w:val="single" w:sz="4" w:space="0" w:color="000001"/>
+              <w:insideH w:val="single" w:sz="4" w:space="0" w:color="000001"/>
+            </w:tcBorders>
+            <w:shd w:fill="auto" w:val="clear"/>
+            <w:tcMar>
+              <w:left w:w="18" w:type="dxa"/>
             </w:tcMar>
           </w:tcPr>
           <w:p>
@@ -2035,7 +2035,7 @@
         </w:tc>
         <w:tc>
           <w:tcPr>
-            <w:tcW w:w="1574" w:type="dxa"/>
+            <w:tcW w:w="1566" w:type="dxa"/>
             <w:tcBorders>
               <w:left w:val="single" w:sz="4" w:space="0" w:color="000001"/>
             </w:tcBorders>
@@ -2084,7 +2084,7 @@
             </w:tcBorders>
             <w:shd w:fill="auto" w:val="clear"/>
             <w:tcMar>
-              <w:left w:w="43" w:type="dxa"/>
+              <w:left w:w="18" w:type="dxa"/>
             </w:tcMar>
             <w:vAlign w:val="center"/>
           </w:tcPr>
@@ -2114,7 +2114,7 @@
             </w:tcBorders>
             <w:shd w:fill="auto" w:val="clear"/>
             <w:tcMar>
-              <w:left w:w="43" w:type="dxa"/>
+              <w:left w:w="18" w:type="dxa"/>
             </w:tcMar>
             <w:vAlign w:val="center"/>
           </w:tcPr>
@@ -2158,16 +2158,16 @@
         </w:tc>
         <w:tc>
           <w:tcPr>
-            <w:tcW w:w="1577" w:type="dxa"/>
-            <w:tcBorders>
-              <w:top w:val="single" w:sz="4" w:space="0" w:color="000001"/>
-              <w:left w:val="single" w:sz="4" w:space="0" w:color="000001"/>
-              <w:bottom w:val="single" w:sz="4" w:space="0" w:color="000001"/>
-              <w:insideH w:val="single" w:sz="4" w:space="0" w:color="000001"/>
-            </w:tcBorders>
-            <w:shd w:fill="auto" w:val="clear"/>
-            <w:tcMar>
-              <w:left w:w="43" w:type="dxa"/>
+            <w:tcW w:w="1582" w:type="dxa"/>
+            <w:tcBorders>
+              <w:top w:val="single" w:sz="4" w:space="0" w:color="000001"/>
+              <w:left w:val="single" w:sz="4" w:space="0" w:color="000001"/>
+              <w:bottom w:val="single" w:sz="4" w:space="0" w:color="000001"/>
+              <w:insideH w:val="single" w:sz="4" w:space="0" w:color="000001"/>
+            </w:tcBorders>
+            <w:shd w:fill="auto" w:val="clear"/>
+            <w:tcMar>
+              <w:left w:w="18" w:type="dxa"/>
             </w:tcMar>
             <w:vAlign w:val="center"/>
           </w:tcPr>
@@ -2202,7 +2202,7 @@
             </w:tcBorders>
             <w:shd w:fill="auto" w:val="clear"/>
             <w:tcMar>
-              <w:left w:w="43" w:type="dxa"/>
+              <w:left w:w="18" w:type="dxa"/>
             </w:tcMar>
             <w:vAlign w:val="center"/>
           </w:tcPr>
@@ -2230,16 +2230,16 @@
         </w:tc>
         <w:tc>
           <w:tcPr>
-            <w:tcW w:w="1577" w:type="dxa"/>
-            <w:tcBorders>
-              <w:top w:val="single" w:sz="4" w:space="0" w:color="000001"/>
-              <w:left w:val="single" w:sz="4" w:space="0" w:color="000001"/>
-              <w:bottom w:val="single" w:sz="4" w:space="0" w:color="000001"/>
-              <w:insideH w:val="single" w:sz="4" w:space="0" w:color="000001"/>
-            </w:tcBorders>
-            <w:shd w:fill="auto" w:val="clear"/>
-            <w:tcMar>
-              <w:left w:w="43" w:type="dxa"/>
+            <w:tcW w:w="1580" w:type="dxa"/>
+            <w:tcBorders>
+              <w:top w:val="single" w:sz="4" w:space="0" w:color="000001"/>
+              <w:left w:val="single" w:sz="4" w:space="0" w:color="000001"/>
+              <w:bottom w:val="single" w:sz="4" w:space="0" w:color="000001"/>
+              <w:insideH w:val="single" w:sz="4" w:space="0" w:color="000001"/>
+            </w:tcBorders>
+            <w:shd w:fill="auto" w:val="clear"/>
+            <w:tcMar>
+              <w:left w:w="18" w:type="dxa"/>
             </w:tcMar>
             <w:vAlign w:val="center"/>
           </w:tcPr>
@@ -2263,7 +2263,7 @@
         </w:tc>
         <w:tc>
           <w:tcPr>
-            <w:tcW w:w="1574" w:type="dxa"/>
+            <w:tcW w:w="1566" w:type="dxa"/>
             <w:tcBorders>
               <w:left w:val="single" w:sz="4" w:space="0" w:color="000001"/>
             </w:tcBorders>
@@ -2306,7 +2306,7 @@
             </w:tcBorders>
             <w:shd w:fill="auto" w:val="clear"/>
             <w:tcMar>
-              <w:left w:w="43" w:type="dxa"/>
+              <w:left w:w="18" w:type="dxa"/>
             </w:tcMar>
             <w:vAlign w:val="center"/>
           </w:tcPr>
@@ -2337,7 +2337,7 @@
             </w:tcBorders>
             <w:shd w:fill="auto" w:val="clear"/>
             <w:tcMar>
-              <w:left w:w="43" w:type="dxa"/>
+              <w:left w:w="18" w:type="dxa"/>
             </w:tcMar>
             <w:vAlign w:val="center"/>
           </w:tcPr>
@@ -2362,16 +2362,16 @@
         </w:tc>
         <w:tc>
           <w:tcPr>
-            <w:tcW w:w="1577" w:type="dxa"/>
-            <w:tcBorders>
-              <w:top w:val="single" w:sz="4" w:space="0" w:color="000001"/>
-              <w:left w:val="single" w:sz="4" w:space="0" w:color="000001"/>
-              <w:bottom w:val="single" w:sz="4" w:space="0" w:color="000001"/>
-              <w:insideH w:val="single" w:sz="4" w:space="0" w:color="000001"/>
-            </w:tcBorders>
-            <w:shd w:fill="auto" w:val="clear"/>
-            <w:tcMar>
-              <w:left w:w="43" w:type="dxa"/>
+            <w:tcW w:w="1582" w:type="dxa"/>
+            <w:tcBorders>
+              <w:top w:val="single" w:sz="4" w:space="0" w:color="000001"/>
+              <w:left w:val="single" w:sz="4" w:space="0" w:color="000001"/>
+              <w:bottom w:val="single" w:sz="4" w:space="0" w:color="000001"/>
+              <w:insideH w:val="single" w:sz="4" w:space="0" w:color="000001"/>
+            </w:tcBorders>
+            <w:shd w:fill="auto" w:val="clear"/>
+            <w:tcMar>
+              <w:left w:w="18" w:type="dxa"/>
             </w:tcMar>
           </w:tcPr>
           <w:p>
@@ -2405,7 +2405,7 @@
             </w:tcBorders>
             <w:shd w:fill="auto" w:val="clear"/>
             <w:tcMar>
-              <w:left w:w="43" w:type="dxa"/>
+              <w:left w:w="18" w:type="dxa"/>
             </w:tcMar>
             <w:vAlign w:val="center"/>
           </w:tcPr>
@@ -2431,16 +2431,16 @@
         </w:tc>
         <w:tc>
           <w:tcPr>
-            <w:tcW w:w="1577" w:type="dxa"/>
-            <w:tcBorders>
-              <w:top w:val="single" w:sz="4" w:space="0" w:color="000001"/>
-              <w:left w:val="single" w:sz="4" w:space="0" w:color="000001"/>
-              <w:bottom w:val="single" w:sz="4" w:space="0" w:color="000001"/>
-              <w:insideH w:val="single" w:sz="4" w:space="0" w:color="000001"/>
-            </w:tcBorders>
-            <w:shd w:fill="auto" w:val="clear"/>
-            <w:tcMar>
-              <w:left w:w="43" w:type="dxa"/>
+            <w:tcW w:w="1580" w:type="dxa"/>
+            <w:tcBorders>
+              <w:top w:val="single" w:sz="4" w:space="0" w:color="000001"/>
+              <w:left w:val="single" w:sz="4" w:space="0" w:color="000001"/>
+              <w:bottom w:val="single" w:sz="4" w:space="0" w:color="000001"/>
+              <w:insideH w:val="single" w:sz="4" w:space="0" w:color="000001"/>
+            </w:tcBorders>
+            <w:shd w:fill="auto" w:val="clear"/>
+            <w:tcMar>
+              <w:left w:w="18" w:type="dxa"/>
             </w:tcMar>
           </w:tcPr>
           <w:p>
@@ -2465,7 +2465,7 @@
         </w:tc>
         <w:tc>
           <w:tcPr>
-            <w:tcW w:w="1574" w:type="dxa"/>
+            <w:tcW w:w="1566" w:type="dxa"/>
             <w:tcBorders>
               <w:left w:val="single" w:sz="4" w:space="0" w:color="000001"/>
             </w:tcBorders>
@@ -2512,7 +2512,7 @@
             </w:tcBorders>
             <w:shd w:fill="auto" w:val="clear"/>
             <w:tcMar>
-              <w:left w:w="43" w:type="dxa"/>
+              <w:left w:w="18" w:type="dxa"/>
             </w:tcMar>
             <w:vAlign w:val="center"/>
           </w:tcPr>
@@ -2572,7 +2572,7 @@
             </w:tcBorders>
             <w:shd w:fill="auto" w:val="clear"/>
             <w:tcMar>
-              <w:left w:w="43" w:type="dxa"/>
+              <w:left w:w="18" w:type="dxa"/>
             </w:tcMar>
             <w:vAlign w:val="center"/>
           </w:tcPr>
@@ -2597,16 +2597,16 @@
         </w:tc>
         <w:tc>
           <w:tcPr>
-            <w:tcW w:w="1577" w:type="dxa"/>
-            <w:tcBorders>
-              <w:top w:val="single" w:sz="4" w:space="0" w:color="000001"/>
-              <w:left w:val="single" w:sz="4" w:space="0" w:color="000001"/>
-              <w:bottom w:val="single" w:sz="4" w:space="0" w:color="000001"/>
-              <w:insideH w:val="single" w:sz="4" w:space="0" w:color="000001"/>
-            </w:tcBorders>
-            <w:shd w:fill="auto" w:val="clear"/>
-            <w:tcMar>
-              <w:left w:w="43" w:type="dxa"/>
+            <w:tcW w:w="1582" w:type="dxa"/>
+            <w:tcBorders>
+              <w:top w:val="single" w:sz="4" w:space="0" w:color="000001"/>
+              <w:left w:val="single" w:sz="4" w:space="0" w:color="000001"/>
+              <w:bottom w:val="single" w:sz="4" w:space="0" w:color="000001"/>
+              <w:insideH w:val="single" w:sz="4" w:space="0" w:color="000001"/>
+            </w:tcBorders>
+            <w:shd w:fill="auto" w:val="clear"/>
+            <w:tcMar>
+              <w:left w:w="18" w:type="dxa"/>
             </w:tcMar>
           </w:tcPr>
           <w:p>
@@ -2640,7 +2640,7 @@
             </w:tcBorders>
             <w:shd w:fill="auto" w:val="clear"/>
             <w:tcMar>
-              <w:left w:w="43" w:type="dxa"/>
+              <w:left w:w="18" w:type="dxa"/>
             </w:tcMar>
             <w:vAlign w:val="center"/>
           </w:tcPr>
@@ -2666,16 +2666,16 @@
         </w:tc>
         <w:tc>
           <w:tcPr>
-            <w:tcW w:w="1577" w:type="dxa"/>
-            <w:tcBorders>
-              <w:top w:val="single" w:sz="4" w:space="0" w:color="000001"/>
-              <w:left w:val="single" w:sz="4" w:space="0" w:color="000001"/>
-              <w:bottom w:val="single" w:sz="4" w:space="0" w:color="000001"/>
-              <w:insideH w:val="single" w:sz="4" w:space="0" w:color="000001"/>
-            </w:tcBorders>
-            <w:shd w:fill="auto" w:val="clear"/>
-            <w:tcMar>
-              <w:left w:w="43" w:type="dxa"/>
+            <w:tcW w:w="1580" w:type="dxa"/>
+            <w:tcBorders>
+              <w:top w:val="single" w:sz="4" w:space="0" w:color="000001"/>
+              <w:left w:val="single" w:sz="4" w:space="0" w:color="000001"/>
+              <w:bottom w:val="single" w:sz="4" w:space="0" w:color="000001"/>
+              <w:insideH w:val="single" w:sz="4" w:space="0" w:color="000001"/>
+            </w:tcBorders>
+            <w:shd w:fill="auto" w:val="clear"/>
+            <w:tcMar>
+              <w:left w:w="18" w:type="dxa"/>
             </w:tcMar>
           </w:tcPr>
           <w:p>
@@ -2700,7 +2700,7 @@
         </w:tc>
         <w:tc>
           <w:tcPr>
-            <w:tcW w:w="1574" w:type="dxa"/>
+            <w:tcW w:w="1566" w:type="dxa"/>
             <w:tcBorders>
               <w:left w:val="single" w:sz="4" w:space="0" w:color="000001"/>
             </w:tcBorders>
@@ -2747,7 +2747,7 @@
             </w:tcBorders>
             <w:shd w:fill="auto" w:val="clear"/>
             <w:tcMar>
-              <w:left w:w="43" w:type="dxa"/>
+              <w:left w:w="18" w:type="dxa"/>
             </w:tcMar>
             <w:vAlign w:val="center"/>
           </w:tcPr>
@@ -2778,7 +2778,7 @@
             </w:tcBorders>
             <w:shd w:fill="auto" w:val="clear"/>
             <w:tcMar>
-              <w:left w:w="43" w:type="dxa"/>
+              <w:left w:w="18" w:type="dxa"/>
             </w:tcMar>
             <w:vAlign w:val="center"/>
           </w:tcPr>
@@ -2800,16 +2800,16 @@
         </w:tc>
         <w:tc>
           <w:tcPr>
-            <w:tcW w:w="1577" w:type="dxa"/>
-            <w:tcBorders>
-              <w:top w:val="single" w:sz="4" w:space="0" w:color="000001"/>
-              <w:left w:val="single" w:sz="4" w:space="0" w:color="000001"/>
-              <w:bottom w:val="single" w:sz="4" w:space="0" w:color="000001"/>
-              <w:insideH w:val="single" w:sz="4" w:space="0" w:color="000001"/>
-            </w:tcBorders>
-            <w:shd w:fill="auto" w:val="clear"/>
-            <w:tcMar>
-              <w:left w:w="43" w:type="dxa"/>
+            <w:tcW w:w="1582" w:type="dxa"/>
+            <w:tcBorders>
+              <w:top w:val="single" w:sz="4" w:space="0" w:color="000001"/>
+              <w:left w:val="single" w:sz="4" w:space="0" w:color="000001"/>
+              <w:bottom w:val="single" w:sz="4" w:space="0" w:color="000001"/>
+              <w:insideH w:val="single" w:sz="4" w:space="0" w:color="000001"/>
+            </w:tcBorders>
+            <w:shd w:fill="auto" w:val="clear"/>
+            <w:tcMar>
+              <w:left w:w="18" w:type="dxa"/>
             </w:tcMar>
           </w:tcPr>
           <w:p>
@@ -2843,7 +2843,7 @@
             </w:tcBorders>
             <w:shd w:fill="auto" w:val="clear"/>
             <w:tcMar>
-              <w:left w:w="43" w:type="dxa"/>
+              <w:left w:w="18" w:type="dxa"/>
             </w:tcMar>
             <w:vAlign w:val="center"/>
           </w:tcPr>
@@ -2869,16 +2869,16 @@
         </w:tc>
         <w:tc>
           <w:tcPr>
-            <w:tcW w:w="1577" w:type="dxa"/>
-            <w:tcBorders>
-              <w:top w:val="single" w:sz="4" w:space="0" w:color="000001"/>
-              <w:left w:val="single" w:sz="4" w:space="0" w:color="000001"/>
-              <w:bottom w:val="single" w:sz="4" w:space="0" w:color="000001"/>
-              <w:insideH w:val="single" w:sz="4" w:space="0" w:color="000001"/>
-            </w:tcBorders>
-            <w:shd w:fill="auto" w:val="clear"/>
-            <w:tcMar>
-              <w:left w:w="43" w:type="dxa"/>
+            <w:tcW w:w="1580" w:type="dxa"/>
+            <w:tcBorders>
+              <w:top w:val="single" w:sz="4" w:space="0" w:color="000001"/>
+              <w:left w:val="single" w:sz="4" w:space="0" w:color="000001"/>
+              <w:bottom w:val="single" w:sz="4" w:space="0" w:color="000001"/>
+              <w:insideH w:val="single" w:sz="4" w:space="0" w:color="000001"/>
+            </w:tcBorders>
+            <w:shd w:fill="auto" w:val="clear"/>
+            <w:tcMar>
+              <w:left w:w="18" w:type="dxa"/>
             </w:tcMar>
           </w:tcPr>
           <w:p>
@@ -2903,7 +2903,7 @@
         </w:tc>
         <w:tc>
           <w:tcPr>
-            <w:tcW w:w="1574" w:type="dxa"/>
+            <w:tcW w:w="1566" w:type="dxa"/>
             <w:tcBorders>
               <w:left w:val="single" w:sz="4" w:space="0" w:color="000001"/>
             </w:tcBorders>
@@ -3139,7 +3139,7 @@
                     <wp:positionV relativeFrom="paragraph">
                       <wp:posOffset>635</wp:posOffset>
                     </wp:positionV>
-                    <wp:extent cx="7177405" cy="351790"/>
+                    <wp:extent cx="7180580" cy="354965"/>
                     <wp:effectExtent l="0" t="0" r="0" b="0"/>
                     <wp:wrapSquare wrapText="bothSides"/>
                     <wp:docPr id="2" name="Frame1"/>
@@ -3150,7 +3150,7 @@
                           <wps:spPr>
                             <a:xfrm>
                               <a:off x="0" y="0"/>
-                              <a:ext cx="7176600" cy="351000"/>
+                              <a:ext cx="7179840" cy="354240"/>
                             </a:xfrm>
                             <a:prstGeom prst="rect">
                               <a:avLst/>
@@ -3172,7 +3172,7 @@
                                 <w:tblPr>
                                   <w:tblW w:w="11301" w:type="dxa"/>
                                   <w:jc w:val="left"/>
-                                  <w:tblInd w:w="324" w:type="dxa"/>
+                                  <w:tblInd w:w="864" w:type="dxa"/>
                                   <w:tblBorders/>
                                   <w:tblCellMar>
                                     <w:top w:w="0" w:type="dxa"/>
@@ -3182,9 +3182,9 @@
                                   </w:tblCellMar>
                                 </w:tblPr>
                                 <w:tblGrid>
-                                  <w:gridCol w:w="1456"/>
+                                  <w:gridCol w:w="1454"/>
                                   <w:gridCol w:w="2160"/>
-                                  <w:gridCol w:w="7685"/>
+                                  <w:gridCol w:w="7687"/>
                                 </w:tblGrid>
                                 <w:tr>
                                   <w:trPr>
@@ -3192,7 +3192,7 @@
                                   </w:trPr>
                                   <w:tc>
                                     <w:tcPr>
-                                      <w:tcW w:w="1456" w:type="dxa"/>
+                                      <w:tcW w:w="1454" w:type="dxa"/>
                                       <w:tcBorders/>
                                       <w:shd w:fill="auto" w:val="clear"/>
                                     </w:tcPr>
@@ -3245,7 +3245,7 @@
                                   </w:tc>
                                   <w:tc>
                                     <w:tcPr>
-                                      <w:tcW w:w="7685" w:type="dxa"/>
+                                      <w:tcW w:w="7687" w:type="dxa"/>
                                       <w:tcBorders/>
                                       <w:shd w:fill="auto" w:val="clear"/>
                                       <w:vAlign w:val="bottom"/>
@@ -3292,7 +3292,7 @@
               </mc:Choice>
               <mc:Fallback>
                 <w:pict>
-                  <v:rect id="shape_0" ID="Frame1" stroked="f" style="position:absolute;margin-left:0pt;margin-top:0.05pt;width:565.05pt;height:27.6pt;mso-position-horizontal:left">
+                  <v:rect id="shape_0" ID="Frame1" stroked="f" style="position:absolute;margin-left:0pt;margin-top:0.05pt;width:565.3pt;height:27.85pt;mso-position-horizontal:left">
                     <w10:wrap type="none"/>
                     <v:fill o:detectmouseclick="t" on="false"/>
                     <v:stroke color="#3465a4" joinstyle="round" endcap="flat"/>
@@ -3302,7 +3302,7 @@
                           <w:tblPr>
                             <w:tblW w:w="11301" w:type="dxa"/>
                             <w:jc w:val="left"/>
-                            <w:tblInd w:w="324" w:type="dxa"/>
+                            <w:tblInd w:w="864" w:type="dxa"/>
                             <w:tblBorders/>
                             <w:tblCellMar>
                               <w:top w:w="0" w:type="dxa"/>
@@ -3312,9 +3312,9 @@
                             </w:tblCellMar>
                           </w:tblPr>
                           <w:tblGrid>
-                            <w:gridCol w:w="1456"/>
+                            <w:gridCol w:w="1454"/>
                             <w:gridCol w:w="2160"/>
-                            <w:gridCol w:w="7685"/>
+                            <w:gridCol w:w="7687"/>
                           </w:tblGrid>
                           <w:tr>
                             <w:trPr>
@@ -3322,7 +3322,7 @@
                             </w:trPr>
                             <w:tc>
                               <w:tcPr>
-                                <w:tcW w:w="1456" w:type="dxa"/>
+                                <w:tcW w:w="1454" w:type="dxa"/>
                                 <w:tcBorders/>
                                 <w:shd w:fill="auto" w:val="clear"/>
                               </w:tcPr>
@@ -3375,7 +3375,7 @@
                             </w:tc>
                             <w:tc>
                               <w:tcPr>
-                                <w:tcW w:w="7685" w:type="dxa"/>
+                                <w:tcW w:w="7687" w:type="dxa"/>
                                 <w:tcBorders/>
                                 <w:shd w:fill="auto" w:val="clear"/>
                                 <w:vAlign w:val="bottom"/>

</xml_diff>